<commit_message>
ENTREGA PRACTICA 3 (9/01/17)
</commit_message>
<xml_diff>
--- a/Kero Quest.docx
+++ b/Kero Quest.docx
@@ -1,10 +1,10 @@
 
 <file path=word/document.xml><?xml version="1.0" encoding="utf-8"?>
-<w:document xmlns:wpc="http://schemas.microsoft.com/office/word/2010/wordprocessingCanvas" xmlns:cx="http://schemas.microsoft.com/office/drawing/2014/chartex" xmlns:cx1="http://schemas.microsoft.com/office/drawing/2015/9/8/chartex" xmlns:cx2="http://schemas.microsoft.com/office/drawing/2015/10/21/chartex" xmlns:cx3="http://schemas.microsoft.com/office/drawing/2016/5/9/chartex" xmlns:cx4="http://schemas.microsoft.com/office/drawing/2016/5/10/chartex" xmlns:cx5="http://schemas.microsoft.com/office/drawing/2016/5/11/chartex" xmlns:mc="http://schemas.openxmlformats.org/markup-compatibility/2006" xmlns:o="urn:schemas-microsoft-com:office:office" xmlns:r="http://schemas.openxmlformats.org/officeDocument/2006/relationships" xmlns:m="http://schemas.openxmlformats.org/officeDocument/2006/math" xmlns:v="urn:schemas-microsoft-com:vml" xmlns:wp14="http://schemas.microsoft.com/office/word/2010/wordprocessingDrawing" xmlns:wp="http://schemas.openxmlformats.org/drawingml/2006/wordprocessingDrawing" xmlns:w10="urn:schemas-microsoft-com:office:word" xmlns:w="http://schemas.openxmlformats.org/wordprocessingml/2006/main" xmlns:w14="http://schemas.microsoft.com/office/word/2010/wordml" xmlns:w15="http://schemas.microsoft.com/office/word/2012/wordml" xmlns:w16se="http://schemas.microsoft.com/office/word/2015/wordml/symex" xmlns:wpg="http://schemas.microsoft.com/office/word/2010/wordprocessingGroup" xmlns:wpi="http://schemas.microsoft.com/office/word/2010/wordprocessingInk" xmlns:wne="http://schemas.microsoft.com/office/word/2006/wordml" xmlns:wps="http://schemas.microsoft.com/office/word/2010/wordprocessingShape" mc:Ignorable="w14 w15 w16se wp14">
+<w:document xmlns:wpc="http://schemas.microsoft.com/office/word/2010/wordprocessingCanvas" xmlns:mc="http://schemas.openxmlformats.org/markup-compatibility/2006" xmlns:o="urn:schemas-microsoft-com:office:office" xmlns:r="http://schemas.openxmlformats.org/officeDocument/2006/relationships" xmlns:m="http://schemas.openxmlformats.org/officeDocument/2006/math" xmlns:v="urn:schemas-microsoft-com:vml" xmlns:wp14="http://schemas.microsoft.com/office/word/2010/wordprocessingDrawing" xmlns:wp="http://schemas.openxmlformats.org/drawingml/2006/wordprocessingDrawing" xmlns:w10="urn:schemas-microsoft-com:office:word" xmlns:w="http://schemas.openxmlformats.org/wordprocessingml/2006/main" xmlns:w14="http://schemas.microsoft.com/office/word/2010/wordml" xmlns:w15="http://schemas.microsoft.com/office/word/2012/wordml" xmlns:wpg="http://schemas.microsoft.com/office/word/2010/wordprocessingGroup" xmlns:wpi="http://schemas.microsoft.com/office/word/2010/wordprocessingInk" xmlns:wne="http://schemas.microsoft.com/office/word/2006/wordml" xmlns:wps="http://schemas.microsoft.com/office/word/2010/wordprocessingShape" mc:Ignorable="w14 w15 wp14">
   <w:body>
     <w:p>
       <w:pPr>
-        <w:pStyle w:val="Ttulo"/>
+        <w:pStyle w:val="Puesto"/>
         <w:rPr>
           <w:noProof/>
           <w:lang w:val="es-ES"/>
@@ -52,7 +52,7 @@
           <w:szCs w:val="20"/>
           <w:lang w:val="es-ES"/>
         </w:rPr>
-        <w:t>Antonio Cardona Costa y David Perez Cogolludo</w:t>
+        <w:t>Antonio Cardona Costa y David Pé</w:t>
       </w:r>
       <w:r>
         <w:rPr>
@@ -63,6 +63,17 @@
           <w:szCs w:val="20"/>
           <w:lang w:val="es-ES"/>
         </w:rPr>
+        <w:t>rez Cogolludo</w:t>
+      </w:r>
+      <w:r>
+        <w:rPr>
+          <w:rFonts w:ascii="Corbel" w:hAnsi="Corbel"/>
+          <w:noProof/>
+          <w:color w:val="1481AB"/>
+          <w:sz w:val="20"/>
+          <w:szCs w:val="20"/>
+          <w:lang w:val="es-ES"/>
+        </w:rPr>
         <w:t>.</w:t>
       </w:r>
     </w:p>
@@ -110,6 +121,7 @@
     <w:p>
       <w:pPr>
         <w:rPr>
+          <w:u w:val="single"/>
           <w:lang w:val="es-ES"/>
         </w:rPr>
       </w:pPr>
@@ -200,6 +212,35 @@
           <w:b/>
           <w:lang w:val="es-ES"/>
         </w:rPr>
+        <w:t>Objetivos</w:t>
+      </w:r>
+    </w:p>
+    <w:p>
+      <w:pPr>
+        <w:ind w:left="426"/>
+        <w:rPr>
+          <w:lang w:val="es-ES"/>
+        </w:rPr>
+      </w:pPr>
+      <w:r>
+        <w:rPr>
+          <w:lang w:val="es-ES"/>
+        </w:rPr>
+        <w:t>El objetivo del juego es ayudar a las pequeñas ranas a llegar a su destino. Para ello el jugador deberá dominar el salto, desarrollar sus reflejos para esquivar las adversidades que se encuentren por el camino e investigar el escenario en busca de nuevos caminos o nuevas zonas que puedan permitirle continuar su viaje o simplemente le ayuden a cruzar sin riesgos.</w:t>
+      </w:r>
+    </w:p>
+    <w:p>
+      <w:pPr>
+        <w:rPr>
+          <w:b/>
+          <w:lang w:val="es-ES"/>
+        </w:rPr>
+      </w:pPr>
+      <w:r>
+        <w:rPr>
+          <w:b/>
+          <w:lang w:val="es-ES"/>
+        </w:rPr>
         <w:t>Como jugar</w:t>
       </w:r>
     </w:p>
@@ -221,7 +262,79 @@
         <w:rPr>
           <w:lang w:val="es-ES"/>
         </w:rPr>
-        <w:t>es un juego de plataformas clásico que se juega con el teclado. La mecánica de salto es algo diferente a la habitual, en vez de ser directo, se “carga” manteniendo pulsado el botón ESPACIO. Cuanto más tiempo se mantenga pulsado, más alto saltará nuestra rana al soltar el botón. Podremos desplazarnos con las teclas direccionale</w:t>
+        <w:t>es un juego de plataformas clásico</w:t>
+      </w:r>
+      <w:r>
+        <w:rPr>
+          <w:lang w:val="es-ES"/>
+        </w:rPr>
+        <w:t xml:space="preserve">, </w:t>
+      </w:r>
+      <w:r>
+        <w:rPr>
+          <w:lang w:val="es-ES"/>
+        </w:rPr>
+        <w:t>que se juega con el teclado</w:t>
+      </w:r>
+      <w:r>
+        <w:rPr>
+          <w:lang w:val="es-ES"/>
+        </w:rPr>
+        <w:t>, orientado alrededor de la mecánica del salto</w:t>
+      </w:r>
+      <w:r>
+        <w:rPr>
+          <w:lang w:val="es-ES"/>
+        </w:rPr>
+        <w:t>.</w:t>
+      </w:r>
+      <w:r>
+        <w:rPr>
+          <w:lang w:val="es-ES"/>
+        </w:rPr>
+        <w:t xml:space="preserve"> Ésta</w:t>
+      </w:r>
+      <w:r>
+        <w:rPr>
+          <w:lang w:val="es-ES"/>
+        </w:rPr>
+        <w:t xml:space="preserve"> es algo diferente a la habitual, en vez de ser directo, se “carga”</w:t>
+      </w:r>
+      <w:r>
+        <w:rPr>
+          <w:lang w:val="es-ES"/>
+        </w:rPr>
+        <w:t xml:space="preserve"> </w:t>
+      </w:r>
+      <w:r>
+        <w:rPr>
+          <w:lang w:val="es-ES"/>
+        </w:rPr>
+        <w:t xml:space="preserve"> </w:t>
+      </w:r>
+      <w:r>
+        <w:rPr>
+          <w:lang w:val="es-ES"/>
+        </w:rPr>
+        <w:t xml:space="preserve">(como el salto de una rana) </w:t>
+      </w:r>
+      <w:r>
+        <w:rPr>
+          <w:lang w:val="es-ES"/>
+        </w:rPr>
+        <w:t>manteniendo pulsado el botón ESPACIO. Cuanto más tiempo se mantenga pulsado, más alto saltará nuestra rana al soltar el botón</w:t>
+      </w:r>
+      <w:r>
+        <w:rPr>
+          <w:lang w:val="es-ES"/>
+        </w:rPr>
+        <w:t xml:space="preserve"> ¿Podrás controlar el salto para llegar a tu destino?</w:t>
+      </w:r>
+      <w:r>
+        <w:rPr>
+          <w:lang w:val="es-ES"/>
+        </w:rPr>
+        <w:t>. Podremos desplazarnos con las teclas direccionale</w:t>
       </w:r>
       <w:r>
         <w:rPr>
@@ -232,6 +345,51 @@
     </w:p>
     <w:p>
       <w:pPr>
+        <w:ind w:left="426"/>
+        <w:rPr>
+          <w:lang w:val="es-ES"/>
+        </w:rPr>
+      </w:pPr>
+      <w:r>
+        <w:rPr>
+          <w:lang w:val="es-ES"/>
+        </w:rPr>
+        <w:t xml:space="preserve">Al principio del nivel podremos elegir con qué personaje queremos iniciar la aventura, cada uno de ellos tendrá unas características diferentes que pueden adaptarse mejor al nivel en el que estemos o simplemente a nuestro gusto. (más </w:t>
+      </w:r>
+      <w:r>
+        <w:rPr>
+          <w:lang w:val="es-ES"/>
+        </w:rPr>
+        <w:t>potencia de salto, más velocidad, mas vida…).</w:t>
+      </w:r>
+    </w:p>
+    <w:p>
+      <w:pPr>
+        <w:ind w:left="426"/>
+        <w:rPr>
+          <w:lang w:val="es-ES"/>
+        </w:rPr>
+      </w:pPr>
+      <w:r>
+        <w:rPr>
+          <w:lang w:val="es-ES"/>
+        </w:rPr>
+        <w:t>Por el escenario encontraremos corazones que nos incrementarán la vida al recogerlos, llaves, que nos permitirán acceder a zonas del mapa cerradas o cambiar de nivel, y zonas secretas a las que el jugador sólo podrá acceder si es capaz de encontrarlas.</w:t>
+      </w:r>
+    </w:p>
+    <w:p>
+      <w:pPr>
+        <w:ind w:left="426"/>
+        <w:rPr>
+          <w:u w:val="single"/>
+          <w:lang w:val="es-ES"/>
+        </w:rPr>
+      </w:pPr>
+      <w:bookmarkStart w:id="0" w:name="_GoBack"/>
+      <w:bookmarkEnd w:id="0"/>
+    </w:p>
+    <w:p>
+      <w:pPr>
         <w:rPr>
           <w:b/>
           <w:lang w:val="es-ES"/>
@@ -242,6 +400,7 @@
           <w:b/>
           <w:lang w:val="es-ES"/>
         </w:rPr>
+        <w:lastRenderedPageBreak/>
         <w:t xml:space="preserve">¿Por qué jugar a </w:t>
       </w:r>
       <w:r>
@@ -295,19 +454,7 @@
         <w:rPr>
           <w:lang w:val="es-ES"/>
         </w:rPr>
-        <w:t xml:space="preserve">poco explorado en el mundo de las plataformas, sus dinámicas nos traen un entretenido juego de acción y aventura, que divertirá a cualquier jugador sin importar su edad. El estilo clásico de diseño, junto a los elementos novedosos, harán que nos perdamos en su </w:t>
-      </w:r>
-      <w:r>
-        <w:rPr>
-          <w:lang w:val="es-ES"/>
-        </w:rPr>
-        <w:t>simple pero encantador</w:t>
-      </w:r>
-      <w:r>
-        <w:rPr>
-          <w:lang w:val="es-ES"/>
-        </w:rPr>
-        <w:t xml:space="preserve"> gameplay.</w:t>
+        <w:t>poco explorado en el mundo de las plataformas, sus dinámicas nos traen un entretenido juego de acción y aventura, que divertirá a cualquier jugador sin importar su edad. El estilo clásico de diseño, junto a los elementos novedosos, harán que nos perdamos en su simple pero encantador gameplay.</w:t>
       </w:r>
     </w:p>
     <w:p>
@@ -367,8 +514,6 @@
         </w:rPr>
         <w:t>Encontramos sprites que nos gustaron para las ranas protagonistas en esta web, que nos permite su uso para proyectos personales sin ánimo de lucro.</w:t>
       </w:r>
-      <w:bookmarkStart w:id="0" w:name="_GoBack"/>
-      <w:bookmarkEnd w:id="0"/>
     </w:p>
     <w:p>
       <w:pPr>
@@ -388,7 +533,7 @@
 </file>
 
 <file path=word/endnotes.xml><?xml version="1.0" encoding="utf-8"?>
-<w:endnotes xmlns:wpc="http://schemas.microsoft.com/office/word/2010/wordprocessingCanvas" xmlns:cx="http://schemas.microsoft.com/office/drawing/2014/chartex" xmlns:cx1="http://schemas.microsoft.com/office/drawing/2015/9/8/chartex" xmlns:cx2="http://schemas.microsoft.com/office/drawing/2015/10/21/chartex" xmlns:cx3="http://schemas.microsoft.com/office/drawing/2016/5/9/chartex" xmlns:cx4="http://schemas.microsoft.com/office/drawing/2016/5/10/chartex" xmlns:cx5="http://schemas.microsoft.com/office/drawing/2016/5/11/chartex" xmlns:mc="http://schemas.openxmlformats.org/markup-compatibility/2006" xmlns:o="urn:schemas-microsoft-com:office:office" xmlns:r="http://schemas.openxmlformats.org/officeDocument/2006/relationships" xmlns:m="http://schemas.openxmlformats.org/officeDocument/2006/math" xmlns:v="urn:schemas-microsoft-com:vml" xmlns:wp14="http://schemas.microsoft.com/office/word/2010/wordprocessingDrawing" xmlns:wp="http://schemas.openxmlformats.org/drawingml/2006/wordprocessingDrawing" xmlns:w10="urn:schemas-microsoft-com:office:word" xmlns:w="http://schemas.openxmlformats.org/wordprocessingml/2006/main" xmlns:w14="http://schemas.microsoft.com/office/word/2010/wordml" xmlns:w15="http://schemas.microsoft.com/office/word/2012/wordml" xmlns:w16se="http://schemas.microsoft.com/office/word/2015/wordml/symex" xmlns:wpg="http://schemas.microsoft.com/office/word/2010/wordprocessingGroup" xmlns:wpi="http://schemas.microsoft.com/office/word/2010/wordprocessingInk" xmlns:wne="http://schemas.microsoft.com/office/word/2006/wordml" xmlns:wps="http://schemas.microsoft.com/office/word/2010/wordprocessingShape" mc:Ignorable="w14 w15 w16se wp14">
+<w:endnotes xmlns:wpc="http://schemas.microsoft.com/office/word/2010/wordprocessingCanvas" xmlns:mc="http://schemas.openxmlformats.org/markup-compatibility/2006" xmlns:o="urn:schemas-microsoft-com:office:office" xmlns:r="http://schemas.openxmlformats.org/officeDocument/2006/relationships" xmlns:m="http://schemas.openxmlformats.org/officeDocument/2006/math" xmlns:v="urn:schemas-microsoft-com:vml" xmlns:wp14="http://schemas.microsoft.com/office/word/2010/wordprocessingDrawing" xmlns:wp="http://schemas.openxmlformats.org/drawingml/2006/wordprocessingDrawing" xmlns:w10="urn:schemas-microsoft-com:office:word" xmlns:w="http://schemas.openxmlformats.org/wordprocessingml/2006/main" xmlns:w14="http://schemas.microsoft.com/office/word/2010/wordml" xmlns:w15="http://schemas.microsoft.com/office/word/2012/wordml" xmlns:wpg="http://schemas.microsoft.com/office/word/2010/wordprocessingGroup" xmlns:wpi="http://schemas.microsoft.com/office/word/2010/wordprocessingInk" xmlns:wne="http://schemas.microsoft.com/office/word/2006/wordml" xmlns:wps="http://schemas.microsoft.com/office/word/2010/wordprocessingShape" mc:Ignorable="w14 w15 wp14">
   <w:endnote w:type="separator" w:id="-1">
     <w:p>
       <w:pPr>
@@ -413,7 +558,7 @@
 </file>
 
 <file path=word/footnotes.xml><?xml version="1.0" encoding="utf-8"?>
-<w:footnotes xmlns:wpc="http://schemas.microsoft.com/office/word/2010/wordprocessingCanvas" xmlns:cx="http://schemas.microsoft.com/office/drawing/2014/chartex" xmlns:cx1="http://schemas.microsoft.com/office/drawing/2015/9/8/chartex" xmlns:cx2="http://schemas.microsoft.com/office/drawing/2015/10/21/chartex" xmlns:cx3="http://schemas.microsoft.com/office/drawing/2016/5/9/chartex" xmlns:cx4="http://schemas.microsoft.com/office/drawing/2016/5/10/chartex" xmlns:cx5="http://schemas.microsoft.com/office/drawing/2016/5/11/chartex" xmlns:mc="http://schemas.openxmlformats.org/markup-compatibility/2006" xmlns:o="urn:schemas-microsoft-com:office:office" xmlns:r="http://schemas.openxmlformats.org/officeDocument/2006/relationships" xmlns:m="http://schemas.openxmlformats.org/officeDocument/2006/math" xmlns:v="urn:schemas-microsoft-com:vml" xmlns:wp14="http://schemas.microsoft.com/office/word/2010/wordprocessingDrawing" xmlns:wp="http://schemas.openxmlformats.org/drawingml/2006/wordprocessingDrawing" xmlns:w10="urn:schemas-microsoft-com:office:word" xmlns:w="http://schemas.openxmlformats.org/wordprocessingml/2006/main" xmlns:w14="http://schemas.microsoft.com/office/word/2010/wordml" xmlns:w15="http://schemas.microsoft.com/office/word/2012/wordml" xmlns:w16se="http://schemas.microsoft.com/office/word/2015/wordml/symex" xmlns:wpg="http://schemas.microsoft.com/office/word/2010/wordprocessingGroup" xmlns:wpi="http://schemas.microsoft.com/office/word/2010/wordprocessingInk" xmlns:wne="http://schemas.microsoft.com/office/word/2006/wordml" xmlns:wps="http://schemas.microsoft.com/office/word/2010/wordprocessingShape" mc:Ignorable="w14 w15 w16se wp14">
+<w:footnotes xmlns:wpc="http://schemas.microsoft.com/office/word/2010/wordprocessingCanvas" xmlns:mc="http://schemas.openxmlformats.org/markup-compatibility/2006" xmlns:o="urn:schemas-microsoft-com:office:office" xmlns:r="http://schemas.openxmlformats.org/officeDocument/2006/relationships" xmlns:m="http://schemas.openxmlformats.org/officeDocument/2006/math" xmlns:v="urn:schemas-microsoft-com:vml" xmlns:wp14="http://schemas.microsoft.com/office/word/2010/wordprocessingDrawing" xmlns:wp="http://schemas.openxmlformats.org/drawingml/2006/wordprocessingDrawing" xmlns:w10="urn:schemas-microsoft-com:office:word" xmlns:w="http://schemas.openxmlformats.org/wordprocessingml/2006/main" xmlns:w14="http://schemas.microsoft.com/office/word/2010/wordml" xmlns:w15="http://schemas.microsoft.com/office/word/2012/wordml" xmlns:wpg="http://schemas.microsoft.com/office/word/2010/wordprocessingGroup" xmlns:wpi="http://schemas.microsoft.com/office/word/2010/wordprocessingInk" xmlns:wne="http://schemas.microsoft.com/office/word/2006/wordml" xmlns:wps="http://schemas.microsoft.com/office/word/2010/wordprocessingShape" mc:Ignorable="w14 w15 wp14">
   <w:footnote w:type="separator" w:id="-1">
     <w:p>
       <w:pPr>
@@ -438,7 +583,7 @@
 </file>
 
 <file path=word/numbering.xml><?xml version="1.0" encoding="utf-8"?>
-<w:numbering xmlns:wpc="http://schemas.microsoft.com/office/word/2010/wordprocessingCanvas" xmlns:cx="http://schemas.microsoft.com/office/drawing/2014/chartex" xmlns:cx1="http://schemas.microsoft.com/office/drawing/2015/9/8/chartex" xmlns:cx2="http://schemas.microsoft.com/office/drawing/2015/10/21/chartex" xmlns:cx3="http://schemas.microsoft.com/office/drawing/2016/5/9/chartex" xmlns:cx4="http://schemas.microsoft.com/office/drawing/2016/5/10/chartex" xmlns:cx5="http://schemas.microsoft.com/office/drawing/2016/5/11/chartex" xmlns:mc="http://schemas.openxmlformats.org/markup-compatibility/2006" xmlns:o="urn:schemas-microsoft-com:office:office" xmlns:r="http://schemas.openxmlformats.org/officeDocument/2006/relationships" xmlns:m="http://schemas.openxmlformats.org/officeDocument/2006/math" xmlns:v="urn:schemas-microsoft-com:vml" xmlns:wp14="http://schemas.microsoft.com/office/word/2010/wordprocessingDrawing" xmlns:wp="http://schemas.openxmlformats.org/drawingml/2006/wordprocessingDrawing" xmlns:w10="urn:schemas-microsoft-com:office:word" xmlns:w="http://schemas.openxmlformats.org/wordprocessingml/2006/main" xmlns:w14="http://schemas.microsoft.com/office/word/2010/wordml" xmlns:w15="http://schemas.microsoft.com/office/word/2012/wordml" xmlns:w16se="http://schemas.microsoft.com/office/word/2015/wordml/symex" xmlns:wpg="http://schemas.microsoft.com/office/word/2010/wordprocessingGroup" xmlns:wpi="http://schemas.microsoft.com/office/word/2010/wordprocessingInk" xmlns:wne="http://schemas.microsoft.com/office/word/2006/wordml" xmlns:wps="http://schemas.microsoft.com/office/word/2010/wordprocessingShape" mc:Ignorable="w14 w15 w16se wp14">
+<w:numbering xmlns:wpc="http://schemas.microsoft.com/office/word/2010/wordprocessingCanvas" xmlns:mc="http://schemas.openxmlformats.org/markup-compatibility/2006" xmlns:o="urn:schemas-microsoft-com:office:office" xmlns:r="http://schemas.openxmlformats.org/officeDocument/2006/relationships" xmlns:m="http://schemas.openxmlformats.org/officeDocument/2006/math" xmlns:v="urn:schemas-microsoft-com:vml" xmlns:wp14="http://schemas.microsoft.com/office/word/2010/wordprocessingDrawing" xmlns:wp="http://schemas.openxmlformats.org/drawingml/2006/wordprocessingDrawing" xmlns:w10="urn:schemas-microsoft-com:office:word" xmlns:w="http://schemas.openxmlformats.org/wordprocessingml/2006/main" xmlns:w14="http://schemas.microsoft.com/office/word/2010/wordml" xmlns:w15="http://schemas.microsoft.com/office/word/2012/wordml" xmlns:wpg="http://schemas.microsoft.com/office/word/2010/wordprocessingGroup" xmlns:wpi="http://schemas.microsoft.com/office/word/2010/wordprocessingInk" xmlns:wne="http://schemas.microsoft.com/office/word/2006/wordml" xmlns:wps="http://schemas.microsoft.com/office/word/2010/wordprocessingShape" mc:Ignorable="w14 w15 wp14">
   <w:abstractNum w:abstractNumId="0" w15:restartNumberingAfterBreak="0">
     <w:nsid w:val="317632A3"/>
     <w:multiLevelType w:val="hybridMultilevel"/>
@@ -765,7 +910,7 @@
 </file>
 
 <file path=word/styles.xml><?xml version="1.0" encoding="utf-8"?>
-<w:styles xmlns:mc="http://schemas.openxmlformats.org/markup-compatibility/2006" xmlns:r="http://schemas.openxmlformats.org/officeDocument/2006/relationships" xmlns:w="http://schemas.openxmlformats.org/wordprocessingml/2006/main" xmlns:w14="http://schemas.microsoft.com/office/word/2010/wordml" xmlns:w15="http://schemas.microsoft.com/office/word/2012/wordml" xmlns:w16se="http://schemas.microsoft.com/office/word/2015/wordml/symex" mc:Ignorable="w14 w15 w16se">
+<w:styles xmlns:mc="http://schemas.openxmlformats.org/markup-compatibility/2006" xmlns:r="http://schemas.openxmlformats.org/officeDocument/2006/relationships" xmlns:w="http://schemas.openxmlformats.org/wordprocessingml/2006/main" xmlns:w14="http://schemas.microsoft.com/office/word/2010/wordml" xmlns:w15="http://schemas.microsoft.com/office/word/2012/wordml" mc:Ignorable="w14 w15">
   <w:docDefaults>
     <w:rPrDefault>
       <w:rPr>
@@ -781,7 +926,7 @@
       </w:pPr>
     </w:pPrDefault>
   </w:docDefaults>
-  <w:latentStyles w:defLockedState="0" w:defUIPriority="99" w:defSemiHidden="0" w:defUnhideWhenUsed="0" w:defQFormat="0" w:count="374">
+  <w:latentStyles w:defLockedState="0" w:defUIPriority="99" w:defSemiHidden="0" w:defUnhideWhenUsed="0" w:defQFormat="0" w:count="371">
     <w:lsdException w:name="Normal" w:uiPriority="0" w:qFormat="1"/>
     <w:lsdException w:name="heading 1" w:uiPriority="9" w:qFormat="1"/>
     <w:lsdException w:name="heading 2" w:semiHidden="1" w:uiPriority="9" w:unhideWhenUsed="1" w:qFormat="1"/>
@@ -887,6 +1032,7 @@
     <w:lsdException w:name="HTML Sample" w:semiHidden="1" w:unhideWhenUsed="1"/>
     <w:lsdException w:name="HTML Typewriter" w:semiHidden="1" w:unhideWhenUsed="1"/>
     <w:lsdException w:name="HTML Variable" w:semiHidden="1" w:unhideWhenUsed="1"/>
+    <w:lsdException w:name="Normal Table" w:semiHidden="1" w:unhideWhenUsed="1"/>
     <w:lsdException w:name="annotation subject" w:semiHidden="1" w:unhideWhenUsed="1"/>
     <w:lsdException w:name="No List" w:semiHidden="1" w:unhideWhenUsed="1"/>
     <w:lsdException w:name="Outline List 1" w:semiHidden="1" w:unhideWhenUsed="1"/>
@@ -931,6 +1077,7 @@
     <w:lsdException w:name="Table Professional" w:semiHidden="1" w:unhideWhenUsed="1"/>
     <w:lsdException w:name="Table Subtle 1" w:semiHidden="1" w:unhideWhenUsed="1"/>
     <w:lsdException w:name="Table Subtle 2" w:semiHidden="1" w:unhideWhenUsed="1"/>
+    <w:lsdException w:name="Table Web 1" w:semiHidden="1" w:unhideWhenUsed="1"/>
     <w:lsdException w:name="Table Web 2" w:semiHidden="1" w:unhideWhenUsed="1"/>
     <w:lsdException w:name="Table Web 3" w:semiHidden="1" w:unhideWhenUsed="1"/>
     <w:lsdException w:name="Balloon Text" w:semiHidden="1" w:unhideWhenUsed="1"/>
@@ -1151,9 +1298,6 @@
     <w:lsdException w:name="List Table 5 Dark Accent 6" w:uiPriority="50"/>
     <w:lsdException w:name="List Table 6 Colorful Accent 6" w:uiPriority="51"/>
     <w:lsdException w:name="List Table 7 Colorful Accent 6" w:uiPriority="52"/>
-    <w:lsdException w:name="Mention" w:semiHidden="1" w:unhideWhenUsed="1"/>
-    <w:lsdException w:name="Smart Hyperlink" w:semiHidden="1" w:unhideWhenUsed="1"/>
-    <w:lsdException w:name="Hashtag" w:semiHidden="1" w:unhideWhenUsed="1"/>
   </w:latentStyles>
   <w:style w:type="paragraph" w:default="1" w:styleId="Normal">
     <w:name w:val="Normal"/>
@@ -1517,11 +1661,11 @@
       <w:iCs/>
     </w:rPr>
   </w:style>
-  <w:style w:type="paragraph" w:styleId="Ttulo">
+  <w:style w:type="paragraph" w:styleId="Puesto">
     <w:name w:val="Title"/>
     <w:basedOn w:val="Normal"/>
     <w:next w:val="Normal"/>
-    <w:link w:val="TtuloCar"/>
+    <w:link w:val="PuestoCar"/>
     <w:uiPriority w:val="10"/>
     <w:qFormat/>
     <w:rsid w:val="00FD41F3"/>
@@ -1543,10 +1687,10 @@
       <w:szCs w:val="72"/>
     </w:rPr>
   </w:style>
-  <w:style w:type="character" w:customStyle="1" w:styleId="TtuloCar">
-    <w:name w:val="Título Car"/>
+  <w:style w:type="character" w:customStyle="1" w:styleId="PuestoCar">
+    <w:name w:val="Puesto Car"/>
     <w:basedOn w:val="Fuentedeprrafopredeter"/>
-    <w:link w:val="Ttulo"/>
+    <w:link w:val="Puesto"/>
     <w:uiPriority w:val="10"/>
     <w:rsid w:val="00FD41F3"/>
     <w:rPr>
@@ -1799,7 +1943,7 @@
       <w:bCs/>
     </w:rPr>
   </w:style>
-  <w:style w:type="paragraph" w:styleId="TtuloTDC">
+  <w:style w:type="paragraph" w:styleId="TtulodeTDC">
     <w:name w:val="TOC Heading"/>
     <w:basedOn w:val="Ttulo1"/>
     <w:next w:val="Normal"/>

</xml_diff>

<commit_message>
ENTREGA FINAL PRACTICA 3 (10/01/17)
</commit_message>
<xml_diff>
--- a/Kero Quest.docx
+++ b/Kero Quest.docx
@@ -381,10 +381,15 @@
       <w:pPr>
         <w:ind w:left="426"/>
         <w:rPr>
-          <w:u w:val="single"/>
-          <w:lang w:val="es-ES"/>
-        </w:rPr>
-      </w:pPr>
+          <w:lang w:val="es-ES"/>
+        </w:rPr>
+      </w:pPr>
+      <w:r>
+        <w:rPr>
+          <w:lang w:val="es-ES"/>
+        </w:rPr>
+        <w:t>Podremos acceder al menú de pausa pulsando el número 2.</w:t>
+      </w:r>
       <w:bookmarkStart w:id="0" w:name="_GoBack"/>
       <w:bookmarkEnd w:id="0"/>
     </w:p>

</xml_diff>

<commit_message>
ENTREGA PRACTICA 4 (18/01/2017)
</commit_message>
<xml_diff>
--- a/Kero Quest.docx
+++ b/Kero Quest.docx
@@ -381,17 +381,22 @@
       <w:pPr>
         <w:ind w:left="426"/>
         <w:rPr>
-          <w:lang w:val="es-ES"/>
-        </w:rPr>
-      </w:pPr>
-      <w:r>
-        <w:rPr>
-          <w:lang w:val="es-ES"/>
-        </w:rPr>
-        <w:t>Podremos acceder al menú de pausa pulsando el número 2.</w:t>
-      </w:r>
-      <w:bookmarkStart w:id="0" w:name="_GoBack"/>
-      <w:bookmarkEnd w:id="0"/>
+          <w:u w:val="single"/>
+          <w:lang w:val="es-ES"/>
+        </w:rPr>
+      </w:pPr>
+      <w:r>
+        <w:rPr>
+          <w:lang w:val="es-ES"/>
+        </w:rPr>
+        <w:t xml:space="preserve">Podremos acceder al menú de pausa </w:t>
+      </w:r>
+      <w:r>
+        <w:rPr>
+          <w:lang w:val="es-ES"/>
+        </w:rPr>
+        <w:t>pulsando la tecla ESCAPE.</w:t>
+      </w:r>
     </w:p>
     <w:p>
       <w:pPr>
@@ -517,7 +522,43 @@
         <w:rPr>
           <w:lang w:val="es-ES"/>
         </w:rPr>
-        <w:t>Encontramos sprites que nos gustaron para las ranas protagonistas en esta web, que nos permite su uso para proyectos personales sin ánimo de lucro.</w:t>
+        <w:t>Encontramos sprites que nos gustaron para las ranas protagonistas en esta web, que nos permite su uso para proyecto</w:t>
+      </w:r>
+      <w:r>
+        <w:rPr>
+          <w:lang w:val="es-ES"/>
+        </w:rPr>
+        <w:t>s personales sin ánimo de lucro. El resto de sprites son propios. La música es libre también (</w:t>
+      </w:r>
+      <w:hyperlink r:id="rId9" w:history="1">
+        <w:r>
+          <w:rPr>
+            <w:rStyle w:val="Hipervnculo"/>
+            <w:lang w:val="es-ES"/>
+          </w:rPr>
+          <w:t>http://www.indiegamemusic.com/index.php</w:t>
+        </w:r>
+      </w:hyperlink>
+      <w:r>
+        <w:rPr>
+          <w:lang w:val="es-ES"/>
+        </w:rPr>
+        <w:t xml:space="preserve">) y los fx son de la página  </w:t>
+      </w:r>
+      <w:hyperlink r:id="rId10" w:history="1">
+        <w:r>
+          <w:rPr>
+            <w:rStyle w:val="Hipervnculo"/>
+            <w:lang w:val="es-ES"/>
+          </w:rPr>
+          <w:t>http://www.flashkit.com/soundfx/</w:t>
+        </w:r>
+      </w:hyperlink>
+      <w:r>
+        <w:rPr>
+          <w:lang w:val="es-ES"/>
+        </w:rPr>
+        <w:t xml:space="preserve"> también  uso libre.</w:t>
       </w:r>
     </w:p>
     <w:p>
@@ -527,6 +568,8 @@
           <w:lang w:val="es-ES"/>
         </w:rPr>
       </w:pPr>
+      <w:bookmarkStart w:id="0" w:name="_GoBack"/>
+      <w:bookmarkEnd w:id="0"/>
     </w:p>
     <w:sectPr>
       <w:pgSz w:w="12240" w:h="15840"/>

</xml_diff>